<commit_message>
részeltes speckó kész, szolgáltatáslista, technológiák félig javítva
</commit_message>
<xml_diff>
--- a/doc/01 kov-spec/kov-spec.docx
+++ b/doc/01 kov-spec/kov-spec.docx
@@ -234,54 +234,968 @@
       <w:r>
         <w:t>A sorozatokról tárolni kell a sorozat nevét, a rendezőjét, főbb szereplőket és kulcsszavakat, amik az adott sorozathoz kapcsolódnak. A sorozatokhoz több epizód tartozik. Az epizód</w:t>
       </w:r>
+      <w:r>
+        <w:t>okról tárolni kell, hogy melyik évadba tartoznak (ha ez értelmezhető az adott sorozatnál), illetve szintén van címe, leírása, szereplői, kulcsszava és hossza. Ezen felül, az epizódhoz különböző nyelvű feliratokat is fel lehet tölteni.</w:t>
+      </w:r>
     </w:p>
     <w:p>
       <w:r>
         <w:t>A regisztrálatlan felhasználók szabadon böngészhetik a sorozatokat, epizódokat</w:t>
       </w:r>
       <w:r>
-        <w:t xml:space="preserve"> illetve kereshetnek is közöttük. </w:t>
+        <w:t xml:space="preserve"> illetve kereshetnek is közöttük.</w:t>
       </w:r>
       <w:r>
         <w:t xml:space="preserve"> </w:t>
       </w:r>
-    </w:p>
-    <w:p>
+      <w:r>
+        <w:t xml:space="preserve">Keresni lehet cím, leírás, kulcsszavak, színész, vagy rendező alapján. </w:t>
+      </w:r>
+      <w:r>
+        <w:t xml:space="preserve">A regisztrált felhasználók új sorozatokat és epizódokat adhatnak meg, módosíthatják őket és feliratot tölthetnek fel az epizódokhoz. Feliratok letöltésére is csak nekik van lehetőségük. </w:t>
+      </w:r>
+      <w:r>
+        <w:t xml:space="preserve">Továbbá a regisztrált felhasználók értékelhetik, </w:t>
+      </w:r>
+      <w:proofErr w:type="spellStart"/>
+      <w:r>
+        <w:t>lájkolhatják</w:t>
+      </w:r>
+      <w:proofErr w:type="spellEnd"/>
+      <w:r>
+        <w:t xml:space="preserve"> a sorozatokat és epizódokat és megjegyzéseket fűzhetnek hozzájuk. A megjegyzéseket az adminisztrátornak jóvá kell hagynia, hogy azok megjelenhessenek az oldalon.</w:t>
+      </w:r>
+    </w:p>
+    <w:p>
+      <w:r>
+        <w:t>Az alkalmazásnak rendelkeznie kell egy olyan oldallal, ahol a legjobbja értékelt sorozatok jelennek meg.</w:t>
+      </w:r>
+    </w:p>
+    <w:p>
+      <w:pPr>
+        <w:pStyle w:val="Cmsor2"/>
+      </w:pPr>
+      <w:r>
+        <w:t>Szótár</w:t>
+      </w:r>
+    </w:p>
+    <w:p>
+      <w:r>
+        <w:rPr>
+          <w:b/>
+        </w:rPr>
+        <w:t>Adminisztrátor:</w:t>
+      </w:r>
+      <w:r>
+        <w:t xml:space="preserve"> Speciális regisztrált felhasználó</w:t>
+      </w:r>
+      <w:r>
+        <w:t xml:space="preserve">. A többi regisztrált felhasználó által beírt megjegyzés megjelenéséhez az ő engedélyezése kell. Erre az alkalmazásban külön felület áll rendelkezésére. </w:t>
+      </w:r>
+    </w:p>
+    <w:p>
+      <w:r>
+        <w:rPr>
+          <w:b/>
+        </w:rPr>
+        <w:lastRenderedPageBreak/>
+        <w:t>Epizód:</w:t>
+      </w:r>
+      <w:r>
+        <w:rPr>
+          <w:b/>
+        </w:rPr>
+        <w:t xml:space="preserve"> </w:t>
+      </w:r>
+      <w:r>
+        <w:t>A sorozat egy része. Ezek az epizódok általában rövidebbek egy egész estés filmnél, és rendszeres időközönként sugározzák őket a csatornák. Az epizódok is rendelkeznek címmel, rendezővel (ami megegyezik a sorozat rendezőjével), és színészekkel.</w:t>
+      </w:r>
+    </w:p>
+    <w:p>
+      <w:r>
+        <w:rPr>
+          <w:b/>
+        </w:rPr>
+        <w:t>Értékelés:</w:t>
+      </w:r>
+      <w:r>
+        <w:t xml:space="preserve"> A sorozatok és epizódok minősítésére szolgál.</w:t>
+      </w:r>
+      <w:r>
+        <w:t xml:space="preserve"> Értéke 1 és 10 között változhat. Minden regisztrált felhasználó legfeljebb csak egyszer értékelhet egy sorozatot. Az értékelés alapján a legjobbak sorozatok egy összefoglaló oldalon is megjelennek.</w:t>
+      </w:r>
+    </w:p>
+    <w:p>
+      <w:proofErr w:type="spellStart"/>
+      <w:r>
+        <w:rPr>
+          <w:b/>
+        </w:rPr>
+        <w:t>Lájkolás</w:t>
+      </w:r>
+      <w:proofErr w:type="spellEnd"/>
+      <w:r>
+        <w:rPr>
+          <w:b/>
+        </w:rPr>
+        <w:t>:</w:t>
+      </w:r>
+      <w:r>
+        <w:t xml:space="preserve"> A sorozatok és epizódok</w:t>
+      </w:r>
+      <w:r>
+        <w:t xml:space="preserve"> minősítésére </w:t>
+      </w:r>
+      <w:r>
+        <w:t>szolgál.</w:t>
+      </w:r>
+      <w:r>
+        <w:t xml:space="preserve"> Egyetlen értéke van, ez a „tetszik”.</w:t>
+      </w:r>
+      <w:r>
+        <w:t xml:space="preserve"> Minden regisztrált felhasználó legfeljebb csak egyszer </w:t>
+      </w:r>
+      <w:proofErr w:type="spellStart"/>
+      <w:r>
+        <w:t>lájkolhat</w:t>
+      </w:r>
+      <w:proofErr w:type="spellEnd"/>
+      <w:r>
+        <w:t xml:space="preserve"> egy sorozatot.</w:t>
+      </w:r>
+    </w:p>
+    <w:p>
+      <w:r>
+        <w:rPr>
+          <w:b/>
+        </w:rPr>
+        <w:t>Megjegyzés:</w:t>
+      </w:r>
+      <w:r>
+        <w:t xml:space="preserve"> Rövid szöveges vélemények, amelyet a regisztrált felhasználók a sorozatokhoz és az epizódokhoz fűzhetnek. Az adminisztrátoroknak minden esetben el kell fogadni a megjegyzést ahhoz, hogy az a felületen is megjelenhessen. A megjegyzések szabadon láthatóak bárki számára.</w:t>
+      </w:r>
+    </w:p>
+    <w:p>
+      <w:r>
+        <w:rPr>
+          <w:b/>
+        </w:rPr>
+        <w:t>Regisztrálatlan felhasználó:</w:t>
+      </w:r>
+      <w:r>
+        <w:t xml:space="preserve"> Olyan felhasználó, aki nem jelentkezett be az alkalmazásba, azaz nem adta még meg a megfelelő felületen a rendszerben korábban a regisztráció során rögzített felhasználói nevet és jelszót. </w:t>
+      </w:r>
+    </w:p>
+    <w:p>
+      <w:r>
+        <w:rPr>
+          <w:b/>
+        </w:rPr>
+        <w:t>Regisztrált felhasználó:</w:t>
+      </w:r>
+      <w:r>
+        <w:t xml:space="preserve"> Olyan felhasználó, aki korábban már elvégezte a regisztrációt, és az alkalmazás használatakor be is lépett a felhasználó név, jelszó megadásával.</w:t>
+      </w:r>
+    </w:p>
+    <w:p>
+      <w:r>
+        <w:rPr>
+          <w:b/>
+        </w:rPr>
+        <w:t>Sorozat:</w:t>
+      </w:r>
+      <w:r>
+        <w:rPr>
+          <w:b/>
+        </w:rPr>
+        <w:t xml:space="preserve"> </w:t>
+      </w:r>
+      <w:r>
+        <w:t>Olyan tévéműsor, amely több részből, ún. epizódból áll. Ezek az epizódok általában rövidebbek egy egész estés filmnél, és rendszeres időközönként sugározzák őket a csatornák.</w:t>
+      </w:r>
+      <w:r>
+        <w:t xml:space="preserve"> A sorozatoknak rendelkezniük kell címmel, rendezővel, színészekkel.</w:t>
+      </w:r>
+      <w:r>
+        <w:t xml:space="preserve"> </w:t>
+      </w:r>
+    </w:p>
+    <w:p>
+      <w:pPr>
+        <w:pStyle w:val="Cmsor2"/>
+      </w:pPr>
+      <w:r>
+        <w:t>Referencia</w:t>
+      </w:r>
+    </w:p>
+    <w:p>
+      <w:r>
+        <w:t>Az alábbi webes oldalak léteznek már tévésorozatos témában:</w:t>
+      </w:r>
+    </w:p>
+    <w:p>
+      <w:pPr>
+        <w:pStyle w:val="Listaszerbekezds"/>
+        <w:numPr>
+          <w:ilvl w:val="0"/>
+          <w:numId w:val="4"/>
+        </w:numPr>
+      </w:pPr>
+      <w:hyperlink r:id="rId6" w:history="1">
+        <w:r>
+          <w:rPr>
+            <w:rStyle w:val="Hiperhivatkozs"/>
+          </w:rPr>
+          <w:t>http://epguides.com/</w:t>
+        </w:r>
+      </w:hyperlink>
+    </w:p>
+    <w:p>
+      <w:pPr>
+        <w:pStyle w:val="Listaszerbekezds"/>
+        <w:numPr>
+          <w:ilvl w:val="0"/>
+          <w:numId w:val="4"/>
+        </w:numPr>
+      </w:pPr>
+      <w:hyperlink r:id="rId7" w:history="1">
+        <w:r>
+          <w:rPr>
+            <w:rStyle w:val="Hiperhivatkozs"/>
+          </w:rPr>
+          <w:t>http://www.tv.com/</w:t>
+        </w:r>
+      </w:hyperlink>
+    </w:p>
+    <w:p>
+      <w:pPr>
+        <w:pStyle w:val="Listaszerbekezds"/>
+        <w:numPr>
+          <w:ilvl w:val="0"/>
+          <w:numId w:val="4"/>
+        </w:numPr>
+      </w:pPr>
+      <w:hyperlink r:id="rId8" w:history="1">
+        <w:r>
+          <w:rPr>
+            <w:rStyle w:val="Hiperhivatkozs"/>
+          </w:rPr>
+          <w:t>http://tv-series.com/</w:t>
+        </w:r>
+      </w:hyperlink>
+    </w:p>
+    <w:p>
+      <w:pPr>
+        <w:pStyle w:val="Listaszerbekezds"/>
+      </w:pPr>
+    </w:p>
+    <w:p>
+      <w:pPr>
+        <w:pStyle w:val="Cmsor1"/>
+      </w:pPr>
+      <w:r>
+        <w:lastRenderedPageBreak/>
+        <w:t>Rendszer áttekintés</w:t>
+      </w:r>
+    </w:p>
+    <w:p>
+      <w:pPr>
+        <w:pStyle w:val="Cmsor2"/>
+      </w:pPr>
+      <w:r>
+        <w:t>Főbb szolgáltatások</w:t>
+      </w:r>
+    </w:p>
+    <w:p>
+      <w:pPr>
+        <w:pStyle w:val="Cmsor3"/>
+      </w:pPr>
+      <w:r>
+        <w:t>Regisztráció</w:t>
+      </w:r>
+    </w:p>
+    <w:p>
+      <w:pPr>
+        <w:pStyle w:val="Cmsor3"/>
+      </w:pPr>
+      <w:r>
+        <w:t>Bejelentkezés</w:t>
+      </w:r>
+    </w:p>
+    <w:p>
+      <w:pPr>
+        <w:pStyle w:val="Cmsor3"/>
+      </w:pPr>
+      <w:r>
+        <w:t>Kilépés</w:t>
+      </w:r>
+    </w:p>
+    <w:p>
+      <w:pPr>
+        <w:pStyle w:val="Cmsor3"/>
+      </w:pPr>
+      <w:r>
+        <w:t>Sorozatok listázása</w:t>
+      </w:r>
+    </w:p>
+    <w:p>
+      <w:pPr>
+        <w:pStyle w:val="Cmsor3"/>
+      </w:pPr>
+      <w:r>
+        <w:t>Epizódok listázása</w:t>
+      </w:r>
+    </w:p>
+    <w:p>
+      <w:pPr>
+        <w:pStyle w:val="Cmsor3"/>
+      </w:pPr>
+      <w:r>
+        <w:t>Sorozat hozzáadása</w:t>
+      </w:r>
+    </w:p>
+    <w:p>
+      <w:pPr>
+        <w:pStyle w:val="Cmsor3"/>
+      </w:pPr>
+      <w:r>
+        <w:t>Sorozat jellemzőinek módosítása</w:t>
+      </w:r>
+    </w:p>
+    <w:p>
+      <w:pPr>
+        <w:pStyle w:val="Cmsor3"/>
+      </w:pPr>
+      <w:r>
+        <w:t>Epizód hozzáadása</w:t>
+      </w:r>
+    </w:p>
+    <w:p>
+      <w:pPr>
+        <w:pStyle w:val="Cmsor3"/>
+      </w:pPr>
+      <w:r>
+        <w:t>Epizód jellemzőinek módosítása</w:t>
+      </w:r>
+    </w:p>
+    <w:p>
+      <w:pPr>
+        <w:pStyle w:val="Cmsor3"/>
+      </w:pPr>
+      <w:r>
+        <w:t>Felirat feltöltés</w:t>
+      </w:r>
+    </w:p>
+    <w:p>
+      <w:pPr>
+        <w:pStyle w:val="Cmsor3"/>
+      </w:pPr>
+      <w:r>
+        <w:t>Felirat letöltés</w:t>
+      </w:r>
+    </w:p>
+    <w:p>
+      <w:pPr>
+        <w:pStyle w:val="Cmsor3"/>
+      </w:pPr>
+      <w:r>
+        <w:t>Megjegyzés hozzáfűzés</w:t>
+      </w:r>
+    </w:p>
+    <w:p>
+      <w:pPr>
+        <w:pStyle w:val="Cmsor3"/>
+      </w:pPr>
+      <w:r>
+        <w:t>Keresés az adatbázisban</w:t>
+      </w:r>
+    </w:p>
+    <w:p>
+      <w:pPr>
+        <w:pStyle w:val="Cmsor3"/>
+      </w:pPr>
+      <w:proofErr w:type="spellStart"/>
+      <w:r>
+        <w:t>Lájkolás</w:t>
+      </w:r>
+      <w:proofErr w:type="spellEnd"/>
+    </w:p>
+    <w:p>
+      <w:pPr>
+        <w:pStyle w:val="Cmsor3"/>
+      </w:pPr>
+      <w:r>
+        <w:t>Értékelés</w:t>
+      </w:r>
+    </w:p>
+    <w:p>
+      <w:pPr>
+        <w:pStyle w:val="Cmsor2"/>
+      </w:pPr>
+      <w:r>
+        <w:t>Felhasznált technológia</w:t>
+      </w:r>
+    </w:p>
+    <w:p>
+      <w:pPr>
+        <w:pStyle w:val="Cmsor3"/>
+      </w:pPr>
+      <w:r>
+        <w:t>Java EE 5</w:t>
+      </w:r>
+    </w:p>
+    <w:p>
+      <w:r>
+        <w:t xml:space="preserve">A </w:t>
+      </w:r>
+      <w:r>
+        <w:t xml:space="preserve">Java </w:t>
+      </w:r>
+      <w:proofErr w:type="spellStart"/>
+      <w:r>
+        <w:t>Enterprise</w:t>
+      </w:r>
+      <w:proofErr w:type="spellEnd"/>
+      <w:r>
+        <w:t xml:space="preserve"> </w:t>
+      </w:r>
+      <w:proofErr w:type="spellStart"/>
+      <w:r>
+        <w:t>Edition</w:t>
+      </w:r>
+      <w:proofErr w:type="spellEnd"/>
+      <w:r>
+        <w:t xml:space="preserve"> (Java EE) </w:t>
+      </w:r>
+      <w:r>
+        <w:t>különböző technológiák, specifikációk összessége, amelyek a szerveroldali programozást hivatottak</w:t>
+      </w:r>
+      <w:r>
+        <w:t xml:space="preserve"> </w:t>
+      </w:r>
+      <w:r>
+        <w:t>támogatni</w:t>
+      </w:r>
+      <w:r>
+        <w:t>.</w:t>
+      </w:r>
+      <w:r>
+        <w:t xml:space="preserve"> </w:t>
+      </w:r>
+      <w:r>
+        <w:t xml:space="preserve">A Java EE </w:t>
+      </w:r>
+      <w:r>
+        <w:t xml:space="preserve">ipari szabványként funkcionál többek között a vállalati rendszerek fejlesztésében. </w:t>
+      </w:r>
+    </w:p>
+    <w:p>
+      <w:pPr>
+        <w:pStyle w:val="Cmsor4"/>
+      </w:pPr>
+      <w:r>
+        <w:t xml:space="preserve">Java </w:t>
+      </w:r>
+      <w:proofErr w:type="spellStart"/>
+      <w:r>
+        <w:t>Persistence</w:t>
+      </w:r>
+      <w:proofErr w:type="spellEnd"/>
+      <w:r>
+        <w:t xml:space="preserve"> API</w:t>
+      </w:r>
+    </w:p>
+    <w:p>
+      <w:r>
+        <w:t xml:space="preserve">A </w:t>
+      </w:r>
+      <w:r>
+        <w:t xml:space="preserve">JPA a </w:t>
+      </w:r>
+      <w:r>
+        <w:t xml:space="preserve">Java EE specifikáció része, amely objektumrelációs leképezési </w:t>
+      </w:r>
+      <w:proofErr w:type="spellStart"/>
+      <w:r>
+        <w:t>perzisztencia</w:t>
+      </w:r>
+      <w:proofErr w:type="spellEnd"/>
+      <w:r>
+        <w:t xml:space="preserve"> modellt biztosít az adatbázis eléréséhez. Ez azt jelenti, hogy az adatbázis tábláit egyszerű Java objektumok (POJO, </w:t>
+      </w:r>
+      <w:proofErr w:type="spellStart"/>
+      <w:r>
+        <w:t>Plain</w:t>
+      </w:r>
+      <w:proofErr w:type="spellEnd"/>
+      <w:r>
+        <w:t xml:space="preserve"> Old Java </w:t>
+      </w:r>
+      <w:proofErr w:type="spellStart"/>
+      <w:r>
+        <w:t>Object</w:t>
+      </w:r>
+      <w:proofErr w:type="spellEnd"/>
+      <w:r>
+        <w:t>) segítségével érjük el, melyek annotálva vannak, és a JPA az ezekben tárolt információt rögzíti az adatbázisba.</w:t>
+      </w:r>
+    </w:p>
+    <w:p>
+      <w:r>
+        <w:t>Használata azért előnyös, mert segítségével az egyes adatbázisok közötti különbségek rejtve m</w:t>
+      </w:r>
+      <w:r>
+        <w:t>aradnak, ezáltal a kód jobban hordozhat</w:t>
+      </w:r>
+      <w:r>
+        <w:t>ó</w:t>
+      </w:r>
+      <w:r>
+        <w:t>vá válik</w:t>
+      </w:r>
+      <w:r>
+        <w:t>.</w:t>
+      </w:r>
+    </w:p>
+    <w:p>
+      <w:r>
+        <w:t xml:space="preserve">//eddig átnéztem </w:t>
+      </w:r>
+      <w:proofErr w:type="spellStart"/>
+      <w:r>
+        <w:t>nagyából</w:t>
+      </w:r>
+      <w:proofErr w:type="spellEnd"/>
+      <w:r>
+        <w:t>.</w:t>
+      </w:r>
+    </w:p>
+    <w:p>
+      <w:pPr>
+        <w:pStyle w:val="Cmsor3"/>
+      </w:pPr>
+      <w:proofErr w:type="spellStart"/>
+      <w:r>
+        <w:lastRenderedPageBreak/>
+        <w:t>Enterprise</w:t>
+      </w:r>
+      <w:proofErr w:type="spellEnd"/>
+      <w:r>
+        <w:t xml:space="preserve"> Java </w:t>
+      </w:r>
+      <w:proofErr w:type="spellStart"/>
+      <w:r>
+        <w:t>Beans</w:t>
+      </w:r>
+      <w:proofErr w:type="spellEnd"/>
+    </w:p>
+    <w:p>
+      <w:r>
+        <w:t xml:space="preserve">Az </w:t>
+      </w:r>
+      <w:proofErr w:type="spellStart"/>
+      <w:r>
+        <w:t>Enterprise</w:t>
+      </w:r>
+      <w:proofErr w:type="spellEnd"/>
+      <w:r>
+        <w:t xml:space="preserve"> </w:t>
+      </w:r>
+      <w:proofErr w:type="spellStart"/>
+      <w:r>
+        <w:t>JavaBeans</w:t>
+      </w:r>
+      <w:proofErr w:type="spellEnd"/>
+      <w:r>
+        <w:t xml:space="preserve"> (EJB) specifikáció </w:t>
+      </w:r>
+      <w:proofErr w:type="spellStart"/>
+      <w:r>
+        <w:t>tranzaktált</w:t>
+      </w:r>
+      <w:proofErr w:type="spellEnd"/>
+      <w:r>
+        <w:t>, elosztott és biztonságos szerveroldali üzleti komponensek létrehozását teszi lehetővé rövid idő alatt.</w:t>
+      </w:r>
+    </w:p>
+    <w:p>
+      <w:r>
+        <w:t xml:space="preserve">Ideális választás akkor, ha távoli gépről kell üzleti logikákat </w:t>
+      </w:r>
       <w:proofErr w:type="gramStart"/>
       <w:r>
-        <w:t>…</w:t>
+        <w:t>elérni</w:t>
       </w:r>
       <w:proofErr w:type="gramEnd"/>
       <w:r>
-        <w:t xml:space="preserve"> folytatás holnapra</w:t>
+        <w:t xml:space="preserve"> és ha skálázható megoldást szeretnénk.</w:t>
+      </w:r>
+    </w:p>
+    <w:p>
+      <w:pPr>
+        <w:pStyle w:val="Cmsor4"/>
+      </w:pPr>
+      <w:r>
+        <w:t xml:space="preserve">Java </w:t>
+      </w:r>
+      <w:proofErr w:type="spellStart"/>
+      <w:r>
+        <w:t>Servlet</w:t>
+      </w:r>
+      <w:proofErr w:type="spellEnd"/>
+      <w:r>
+        <w:t xml:space="preserve"> </w:t>
+      </w:r>
+      <w:proofErr w:type="spellStart"/>
+      <w:r>
+        <w:t>Technology</w:t>
+      </w:r>
+      <w:proofErr w:type="spellEnd"/>
+    </w:p>
+    <w:p>
+      <w:r>
+        <w:t xml:space="preserve">A Java </w:t>
+      </w:r>
+      <w:proofErr w:type="spellStart"/>
+      <w:r>
+        <w:t>Servlet</w:t>
+      </w:r>
+      <w:proofErr w:type="spellEnd"/>
+      <w:r>
+        <w:t xml:space="preserve"> </w:t>
+      </w:r>
+      <w:proofErr w:type="spellStart"/>
+      <w:r>
+        <w:t>Technology</w:t>
+      </w:r>
+      <w:proofErr w:type="spellEnd"/>
+      <w:r>
+        <w:t xml:space="preserve"> egyszerű, konzisztens mechanizmust biztosít a fejlesztőknek egy web-szerver funkcionalitásának kibővítéséhez, valamint már meglévő üzleti rendszerek eléréséhez.</w:t>
+      </w:r>
+    </w:p>
+    <w:p>
+      <w:r>
+        <w:t xml:space="preserve">Ezt a technológiát csak érintőlegesen fogjuk használni arra, hogy a GWT számára biztosítson egy </w:t>
+      </w:r>
+      <w:proofErr w:type="spellStart"/>
+      <w:r>
+        <w:t>web-container-t</w:t>
+      </w:r>
+      <w:proofErr w:type="spellEnd"/>
+      <w:r>
+        <w:t>.</w:t>
+      </w:r>
+    </w:p>
+    <w:p>
+      <w:pPr>
+        <w:pStyle w:val="Cmsor3"/>
+      </w:pPr>
+      <w:proofErr w:type="spellStart"/>
+      <w:r>
+        <w:t>JBoss</w:t>
+      </w:r>
+      <w:proofErr w:type="spellEnd"/>
+    </w:p>
+    <w:p>
+      <w:r>
+        <w:t>A programot futtató Jav</w:t>
+      </w:r>
+      <w:r>
+        <w:t xml:space="preserve">a EE alkalmazásszerver a </w:t>
+      </w:r>
+      <w:proofErr w:type="spellStart"/>
+      <w:r>
+        <w:t>JBoss</w:t>
+      </w:r>
+      <w:proofErr w:type="spellEnd"/>
+      <w:r>
+        <w:t xml:space="preserve"> 5.1</w:t>
+      </w:r>
+      <w:r>
+        <w:t>.</w:t>
+      </w:r>
+      <w:r>
+        <w:t>0</w:t>
+      </w:r>
+      <w:r>
+        <w:t xml:space="preserve"> GA verziója. Konfigurálása elsőre nehézkesnek hat, mert rengeteg XML-t kell beállítani hozzá, de a fejlesztés gyorsan megy vele, az úgynevezett </w:t>
+      </w:r>
+      <w:proofErr w:type="spellStart"/>
+      <w:r>
+        <w:t>hot-deploy</w:t>
+      </w:r>
+      <w:proofErr w:type="spellEnd"/>
+      <w:r>
+        <w:t xml:space="preserve"> funkciója miatt: a telepítendő szerverkomponenseket elég egy könyvtárba bemásolni és azokat automatikusan elindítja.</w:t>
+      </w:r>
+    </w:p>
+    <w:p>
+      <w:r>
+        <w:t>Nyílt forráskódú, jól támogatott alkalmazásszerver.</w:t>
+      </w:r>
+    </w:p>
+    <w:p>
+      <w:pPr>
+        <w:pStyle w:val="Cmsor3"/>
+      </w:pPr>
+      <w:r>
+        <w:t>GWT</w:t>
+      </w:r>
+    </w:p>
+    <w:p>
+      <w:proofErr w:type="spellStart"/>
+      <w:r>
+        <w:t>Webportálok</w:t>
+      </w:r>
+      <w:proofErr w:type="spellEnd"/>
+      <w:r>
+        <w:t xml:space="preserve"> fejlesztésére kiválóan alkalmas a </w:t>
+      </w:r>
+      <w:proofErr w:type="spellStart"/>
+      <w:r>
+        <w:t>Google</w:t>
+      </w:r>
+      <w:proofErr w:type="spellEnd"/>
+      <w:r>
+        <w:t xml:space="preserve"> által fejlesztett </w:t>
+      </w:r>
+      <w:proofErr w:type="spellStart"/>
+      <w:r>
+        <w:t>Google</w:t>
+      </w:r>
+      <w:proofErr w:type="spellEnd"/>
+      <w:r>
+        <w:t xml:space="preserve"> Web </w:t>
+      </w:r>
+      <w:proofErr w:type="spellStart"/>
+      <w:r>
+        <w:t>Toolkit</w:t>
+      </w:r>
+      <w:proofErr w:type="spellEnd"/>
+      <w:r>
+        <w:t xml:space="preserve">. Hatalmas előnye, hogy olyan módon teszi lehetővé a </w:t>
+      </w:r>
+      <w:proofErr w:type="spellStart"/>
+      <w:r>
+        <w:t>webalkalmazások</w:t>
+      </w:r>
+      <w:proofErr w:type="spellEnd"/>
+      <w:r>
+        <w:t xml:space="preserve"> fejlesztését, hogy a funkcionalitás Java nyelven implementálható, a kinézet pedig a </w:t>
+      </w:r>
+      <w:proofErr w:type="spellStart"/>
+      <w:r>
+        <w:t>webfejlesztők</w:t>
+      </w:r>
+      <w:proofErr w:type="spellEnd"/>
+      <w:r>
+        <w:t xml:space="preserve"> körében már megszokott </w:t>
+      </w:r>
+      <w:proofErr w:type="spellStart"/>
+      <w:r>
+        <w:t>CSS-ekkel</w:t>
+      </w:r>
+      <w:proofErr w:type="spellEnd"/>
+      <w:r>
+        <w:t xml:space="preserve"> alakítható. Alapelve, hogy a Java nyelven írt kódot lefordítja a böngészők által is támogatott JavaScript-re. Azzal, hogy a fejlesztés Java nyelven történik, a kód egyben robosztusabbá is válik.</w:t>
+      </w:r>
+    </w:p>
+    <w:p>
+      <w:r>
+        <w:t xml:space="preserve">Rendkívül jól használható </w:t>
+      </w:r>
+      <w:proofErr w:type="spellStart"/>
+      <w:r>
+        <w:t>Eclipse</w:t>
+      </w:r>
+      <w:proofErr w:type="spellEnd"/>
+      <w:r>
+        <w:t xml:space="preserve"> </w:t>
+      </w:r>
+      <w:proofErr w:type="spellStart"/>
+      <w:r>
+        <w:t>plugin</w:t>
+      </w:r>
+      <w:proofErr w:type="spellEnd"/>
+      <w:r>
+        <w:t xml:space="preserve"> készült a </w:t>
+      </w:r>
+      <w:proofErr w:type="spellStart"/>
+      <w:r>
+        <w:t>GWT-hez</w:t>
+      </w:r>
+      <w:proofErr w:type="spellEnd"/>
+      <w:r>
+        <w:t xml:space="preserve">, ami a fejlesztést még </w:t>
+      </w:r>
+      <w:proofErr w:type="spellStart"/>
+      <w:r>
+        <w:t>problémamentesebbé</w:t>
+      </w:r>
+      <w:proofErr w:type="spellEnd"/>
+      <w:r>
+        <w:t xml:space="preserve"> teszi. Ennek segítségével a kliens oldali kód is </w:t>
+      </w:r>
+      <w:proofErr w:type="spellStart"/>
+      <w:r>
+        <w:t>debug-olhatóvá</w:t>
+      </w:r>
+      <w:proofErr w:type="spellEnd"/>
+      <w:r>
+        <w:t xml:space="preserve"> válik, rengeteg időt és energiát megspórolva ezzel a fejlesztőknek.</w:t>
       </w:r>
     </w:p>
     <w:p>
       <w:pPr>
         <w:pStyle w:val="Cmsor2"/>
       </w:pPr>
-      <w:r>
-        <w:t>Szótár</w:t>
-      </w:r>
-    </w:p>
-    <w:p>
-      <w:r>
-        <w:t>Sorozat:</w:t>
-      </w:r>
-    </w:p>
-    <w:p>
-      <w:r>
-        <w:t>Epizód:</w:t>
-      </w:r>
-    </w:p>
-    <w:p>
-      <w:pPr>
-        <w:pStyle w:val="Cmsor1"/>
-      </w:pPr>
-      <w:r>
-        <w:t>Rendszer áttekintés</w:t>
-      </w:r>
-    </w:p>
+      <w:bookmarkStart w:id="0" w:name="_Toc248062578"/>
+      <w:r>
+        <w:t>Fejlesztőkörnyezet</w:t>
+      </w:r>
+      <w:bookmarkEnd w:id="0"/>
+    </w:p>
+    <w:p>
+      <w:pPr>
+        <w:pStyle w:val="Cmsor3"/>
+      </w:pPr>
+      <w:bookmarkStart w:id="1" w:name="_Toc248062579"/>
+      <w:proofErr w:type="spellStart"/>
+      <w:r>
+        <w:t>Eclipse</w:t>
+      </w:r>
+      <w:bookmarkEnd w:id="1"/>
+      <w:proofErr w:type="spellEnd"/>
+    </w:p>
+    <w:p>
+      <w:r>
+        <w:t xml:space="preserve">A kódot </w:t>
+      </w:r>
+      <w:proofErr w:type="spellStart"/>
+      <w:r>
+        <w:t>Eclipse</w:t>
+      </w:r>
+      <w:proofErr w:type="spellEnd"/>
+      <w:r>
+        <w:t xml:space="preserve"> 3.5 használatával </w:t>
+      </w:r>
+      <w:r>
+        <w:t>fejlesztjük</w:t>
+      </w:r>
+      <w:r>
+        <w:t>. Nagyon jól használható, elterjedt fejlesztőeszköz, rengeteg fejlesztést segítő funkcióval és kiegészítővel.</w:t>
+      </w:r>
+    </w:p>
+    <w:p>
+      <w:pPr>
+        <w:pStyle w:val="Cmsor3"/>
+      </w:pPr>
+      <w:bookmarkStart w:id="2" w:name="_Toc248062580"/>
+      <w:proofErr w:type="spellStart"/>
+      <w:r>
+        <w:t>Ant</w:t>
+      </w:r>
+      <w:bookmarkEnd w:id="2"/>
+      <w:proofErr w:type="spellEnd"/>
+    </w:p>
+    <w:p>
+      <w:r>
+        <w:t xml:space="preserve">A kód fejlesztése során a monoton ismétlődő feladatokat </w:t>
+      </w:r>
+      <w:proofErr w:type="spellStart"/>
+      <w:r>
+        <w:t>Ant</w:t>
+      </w:r>
+      <w:proofErr w:type="spellEnd"/>
+      <w:r>
+        <w:t xml:space="preserve"> 1</w:t>
+      </w:r>
+      <w:r>
+        <w:t>.7.0 segítségével automatizáljuk</w:t>
+      </w:r>
+      <w:r>
+        <w:t xml:space="preserve">. Ilyenek például a kód fordítása és </w:t>
+      </w:r>
+      <w:proofErr w:type="spellStart"/>
+      <w:r>
+        <w:t>release-elése</w:t>
+      </w:r>
+      <w:proofErr w:type="spellEnd"/>
+      <w:r>
+        <w:t>, szerverre telepíthető formába hozása.</w:t>
+      </w:r>
+    </w:p>
+    <w:p>
+      <w:pPr>
+        <w:pStyle w:val="Cmsor3"/>
+      </w:pPr>
+      <w:bookmarkStart w:id="3" w:name="_Toc248062581"/>
+      <w:proofErr w:type="spellStart"/>
+      <w:r>
+        <w:t>Hibernate</w:t>
+      </w:r>
+      <w:proofErr w:type="spellEnd"/>
+      <w:r>
+        <w:t xml:space="preserve"> </w:t>
+      </w:r>
+      <w:proofErr w:type="spellStart"/>
+      <w:r>
+        <w:t>Tools</w:t>
+      </w:r>
+      <w:bookmarkEnd w:id="3"/>
+      <w:proofErr w:type="spellEnd"/>
+    </w:p>
+    <w:p>
+      <w:r>
+        <w:t>Az üzleti logika része az adatok bizonyos feltételek szerinti prezentálása, lekérdezése, kinyerése. Ehhez különböző JPA lekérdezéseket kell írni, amiket tesztelni kell.</w:t>
+      </w:r>
+    </w:p>
+    <w:p>
+      <w:r>
+        <w:t xml:space="preserve">A </w:t>
+      </w:r>
+      <w:proofErr w:type="spellStart"/>
+      <w:r>
+        <w:t>Hibernate</w:t>
+      </w:r>
+      <w:proofErr w:type="spellEnd"/>
+      <w:r>
+        <w:t xml:space="preserve"> </w:t>
+      </w:r>
+      <w:proofErr w:type="spellStart"/>
+      <w:r>
+        <w:t>Tools</w:t>
+      </w:r>
+      <w:proofErr w:type="spellEnd"/>
+      <w:r>
+        <w:t xml:space="preserve"> egy </w:t>
+      </w:r>
+      <w:proofErr w:type="spellStart"/>
+      <w:r>
+        <w:t>Eclipse</w:t>
+      </w:r>
+      <w:proofErr w:type="spellEnd"/>
+      <w:r>
+        <w:t xml:space="preserve"> </w:t>
+      </w:r>
+      <w:proofErr w:type="spellStart"/>
+      <w:r>
+        <w:t>plugin</w:t>
+      </w:r>
+      <w:proofErr w:type="spellEnd"/>
+      <w:r>
+        <w:t xml:space="preserve">, amivel JPA lekérdezések futtathatóak, valamint JPA specifikus feladatok futtathatóak, </w:t>
+      </w:r>
+      <w:proofErr w:type="spellStart"/>
+      <w:r>
+        <w:t>pl</w:t>
+      </w:r>
+      <w:proofErr w:type="spellEnd"/>
+      <w:r>
+        <w:t xml:space="preserve"> a séma exportálása adatbázisba az entitások alapján.</w:t>
+      </w:r>
+    </w:p>
+    <w:p/>
     <w:p>
       <w:pPr>
         <w:pStyle w:val="Cmsor2"/>
@@ -309,11 +1223,9 @@
       <w:r>
         <w:t xml:space="preserve">A felhasználók a böngészőn keresztül érik el a szerveren futó </w:t>
       </w:r>
-      <w:proofErr w:type="spellStart"/>
-      <w:r>
-        <w:t>webalkalmazást</w:t>
-      </w:r>
-      <w:proofErr w:type="spellEnd"/>
+      <w:r>
+        <w:t>GWT webes alkalmazást</w:t>
+      </w:r>
       <w:r>
         <w:t>.</w:t>
       </w:r>
@@ -327,31 +1239,15 @@
         </w:numPr>
       </w:pPr>
       <w:r>
-        <w:t xml:space="preserve">Ez a </w:t>
-      </w:r>
-      <w:proofErr w:type="spellStart"/>
-      <w:r>
-        <w:t>webalkalmazás</w:t>
-      </w:r>
-      <w:proofErr w:type="spellEnd"/>
-      <w:r>
-        <w:t xml:space="preserve"> a szerver </w:t>
-      </w:r>
-      <w:proofErr w:type="spellStart"/>
-      <w:r>
-        <w:t>EJB-in</w:t>
-      </w:r>
-      <w:proofErr w:type="spellEnd"/>
-      <w:r>
-        <w:t xml:space="preserve"> </w:t>
-      </w:r>
-      <w:proofErr w:type="gramStart"/>
-      <w:r>
-        <w:t>keresztül vezérli</w:t>
-      </w:r>
-      <w:proofErr w:type="gramEnd"/>
-      <w:r>
-        <w:t xml:space="preserve"> a rendszert.</w:t>
+        <w:t xml:space="preserve">A felhasználó letölti a weboldalhoz kapcsolód </w:t>
+      </w:r>
+      <w:proofErr w:type="spellStart"/>
+      <w:r>
+        <w:t>Javascripteket</w:t>
+      </w:r>
+      <w:proofErr w:type="spellEnd"/>
+      <w:r>
+        <w:t>.</w:t>
       </w:r>
     </w:p>
     <w:p>
@@ -363,24 +1259,15 @@
         </w:numPr>
       </w:pPr>
       <w:r>
-        <w:lastRenderedPageBreak/>
-        <w:t xml:space="preserve">Az </w:t>
-      </w:r>
-      <w:proofErr w:type="spellStart"/>
-      <w:r>
-        <w:t>EJB-k</w:t>
-      </w:r>
-      <w:proofErr w:type="spellEnd"/>
-      <w:r>
-        <w:t xml:space="preserve"> túlnyomórészt adat </w:t>
-      </w:r>
-      <w:proofErr w:type="spellStart"/>
-      <w:r>
-        <w:t>perzisztálásával</w:t>
-      </w:r>
-      <w:proofErr w:type="spellEnd"/>
-      <w:r>
-        <w:t xml:space="preserve"> vagy lekérdezésével kapcsolatos funkcióit delegálja egy DAO rétegnek</w:t>
+        <w:t xml:space="preserve">A </w:t>
+      </w:r>
+      <w:proofErr w:type="spellStart"/>
+      <w:r>
+        <w:t>Javascript</w:t>
+      </w:r>
+      <w:proofErr w:type="spellEnd"/>
+      <w:r>
+        <w:t xml:space="preserve"> távoli eljáráshívással hívogatja a GWT alkalmazás szerveroldali komponenseit.</w:t>
       </w:r>
     </w:p>
     <w:p>
@@ -392,7 +1279,15 @@
         </w:numPr>
       </w:pPr>
       <w:r>
-        <w:t>A DAO réteg végzi a JPA lekérdezések futtatását</w:t>
+        <w:t xml:space="preserve">A GWT szerveroldali komponensek JNDI </w:t>
+      </w:r>
+      <w:proofErr w:type="spellStart"/>
+      <w:r>
+        <w:t>lookup</w:t>
+      </w:r>
+      <w:proofErr w:type="spellEnd"/>
+      <w:r>
+        <w:t xml:space="preserve"> használatával megkeresik a szükséges EJB szolgáltatásokat.</w:t>
       </w:r>
     </w:p>
     <w:p>
@@ -404,7 +1299,47 @@
         </w:numPr>
       </w:pPr>
       <w:r>
-        <w:t xml:space="preserve">A JPA réteg végzi az adatok tényleges </w:t>
+        <w:t xml:space="preserve">Az EJB session </w:t>
+      </w:r>
+      <w:proofErr w:type="spellStart"/>
+      <w:r>
+        <w:t>beanek</w:t>
+      </w:r>
+      <w:proofErr w:type="spellEnd"/>
+      <w:r>
+        <w:t xml:space="preserve"> implementálják a szolgáltatásokat, </w:t>
+      </w:r>
+      <w:r>
+        <w:t>és használják a DAO réteget.</w:t>
+      </w:r>
+    </w:p>
+    <w:p>
+      <w:pPr>
+        <w:pStyle w:val="Listaszerbekezds"/>
+        <w:numPr>
+          <w:ilvl w:val="0"/>
+          <w:numId w:val="1"/>
+        </w:numPr>
+      </w:pPr>
+      <w:r>
+        <w:t>A DAO réteg</w:t>
+      </w:r>
+      <w:r>
+        <w:t xml:space="preserve"> (amely szintén EJB session </w:t>
+      </w:r>
+      <w:proofErr w:type="spellStart"/>
+      <w:r>
+        <w:t>beanekből</w:t>
+      </w:r>
+      <w:proofErr w:type="spellEnd"/>
+      <w:r>
+        <w:t xml:space="preserve"> áll)</w:t>
+      </w:r>
+      <w:r>
+        <w:t xml:space="preserve"> </w:t>
+      </w:r>
+      <w:r>
+        <w:t xml:space="preserve">az adatok </w:t>
       </w:r>
       <w:proofErr w:type="spellStart"/>
       <w:r>
@@ -412,7 +1347,7 @@
       </w:r>
       <w:proofErr w:type="spellEnd"/>
       <w:r>
-        <w:t xml:space="preserve"> az adatbázisba</w:t>
+        <w:t>.</w:t>
       </w:r>
     </w:p>
     <w:p>
@@ -495,641 +1430,9 @@
     </w:p>
     <w:p>
       <w:pPr>
-        <w:pStyle w:val="Cmsor2"/>
-      </w:pPr>
-      <w:r>
-        <w:t>Java EE 5</w:t>
-      </w:r>
-    </w:p>
-    <w:p>
-      <w:r>
-        <w:t xml:space="preserve">A biztos alapokon nyugvó Java Standard </w:t>
-      </w:r>
-      <w:proofErr w:type="spellStart"/>
-      <w:r>
-        <w:t>Edition</w:t>
-      </w:r>
-      <w:proofErr w:type="spellEnd"/>
-      <w:r>
-        <w:t xml:space="preserve"> (Java SE) platformra épülő Java </w:t>
-      </w:r>
-      <w:proofErr w:type="spellStart"/>
-      <w:r>
-        <w:t>Enterprise</w:t>
-      </w:r>
-      <w:proofErr w:type="spellEnd"/>
-      <w:r>
-        <w:t xml:space="preserve"> </w:t>
-      </w:r>
-      <w:proofErr w:type="spellStart"/>
-      <w:r>
-        <w:t>Edition</w:t>
-      </w:r>
-      <w:proofErr w:type="spellEnd"/>
-      <w:r>
-        <w:t xml:space="preserve"> (Java EE) ipari szabványként funkcionál a vállalat</w:t>
-      </w:r>
-      <w:r>
-        <w:t>i rendszerek fejlesztésében.</w:t>
-      </w:r>
-    </w:p>
-    <w:p>
-      <w:r>
-        <w:t xml:space="preserve">A Java EE különböző technológiák, specifikációk halmaza, amelyek együttesen lecsökkentik a többrétegű, </w:t>
-      </w:r>
-      <w:proofErr w:type="spellStart"/>
-      <w:r>
-        <w:t>szervercentrikus</w:t>
-      </w:r>
-      <w:proofErr w:type="spellEnd"/>
-      <w:r>
-        <w:t xml:space="preserve"> alkalmazások fejlesztési költségeit és a f</w:t>
-      </w:r>
-      <w:r>
-        <w:t>ejlesztéshez szükséges időt.</w:t>
-      </w:r>
-    </w:p>
-    <w:p>
-      <w:pPr>
-        <w:pStyle w:val="Cmsor3"/>
-      </w:pPr>
-      <w:r>
-        <w:t xml:space="preserve">Java </w:t>
-      </w:r>
-      <w:proofErr w:type="spellStart"/>
-      <w:r>
-        <w:t>Persistence</w:t>
-      </w:r>
-      <w:proofErr w:type="spellEnd"/>
-      <w:r>
-        <w:t xml:space="preserve"> API</w:t>
-      </w:r>
-    </w:p>
-    <w:p>
-      <w:r>
-        <w:t xml:space="preserve">A rendszer a működéséhez szükséges információkat adatbázisban tárolja, az adatbázis elérését pedig nem közvetlenül végzi, hanem egy </w:t>
-      </w:r>
-      <w:proofErr w:type="spellStart"/>
-      <w:r>
-        <w:t>perzisztens</w:t>
-      </w:r>
-      <w:proofErr w:type="spellEnd"/>
-      <w:r>
-        <w:t xml:space="preserve"> réteg, a Java </w:t>
-      </w:r>
-      <w:proofErr w:type="spellStart"/>
-      <w:r>
-        <w:t>Persistence</w:t>
-      </w:r>
-      <w:proofErr w:type="spellEnd"/>
-      <w:r>
-        <w:t xml:space="preserve"> API (JPA) közbeiktatásával, entitások használatával.</w:t>
-      </w:r>
-    </w:p>
-    <w:p>
-      <w:r>
-        <w:t xml:space="preserve">A Java </w:t>
-      </w:r>
-      <w:proofErr w:type="spellStart"/>
-      <w:r>
-        <w:t>Persiszence</w:t>
-      </w:r>
-      <w:proofErr w:type="spellEnd"/>
-      <w:r>
-        <w:t xml:space="preserve"> API ORM (</w:t>
-      </w:r>
-      <w:proofErr w:type="spellStart"/>
-      <w:r>
-        <w:t>Object-Relational</w:t>
-      </w:r>
-      <w:proofErr w:type="spellEnd"/>
-      <w:r>
-        <w:t xml:space="preserve"> </w:t>
-      </w:r>
-      <w:proofErr w:type="spellStart"/>
-      <w:r>
-        <w:t>Mapping</w:t>
-      </w:r>
-      <w:proofErr w:type="spellEnd"/>
-      <w:r>
-        <w:t xml:space="preserve">) </w:t>
-      </w:r>
-      <w:proofErr w:type="spellStart"/>
-      <w:r>
-        <w:t>perzisztencia</w:t>
-      </w:r>
-      <w:proofErr w:type="spellEnd"/>
-      <w:r>
-        <w:t xml:space="preserve"> modellt biztosít az adatbázis eléréséhez. Ez azt jelenti, hogy az adatbázis tábláit egyszerű Java objektumok (POJO, </w:t>
-      </w:r>
-      <w:proofErr w:type="spellStart"/>
-      <w:r>
-        <w:t>Plain</w:t>
-      </w:r>
-      <w:proofErr w:type="spellEnd"/>
-      <w:r>
-        <w:t xml:space="preserve"> Old Java </w:t>
-      </w:r>
-      <w:proofErr w:type="spellStart"/>
-      <w:r>
-        <w:t>Object</w:t>
-      </w:r>
-      <w:proofErr w:type="spellEnd"/>
-      <w:r>
-        <w:t>) segítségével érjük el, melyek annotálva vannak, és a JPA az ezekben tárolt információt rögzíti az adatbázisba.</w:t>
-      </w:r>
-    </w:p>
-    <w:p>
-      <w:r>
-        <w:t xml:space="preserve">Használata azért előnyös, mert segítségével az egyes adatbázisok közötti különbségek rejtve maradnak, ezáltal a kód </w:t>
-      </w:r>
-      <w:proofErr w:type="spellStart"/>
-      <w:r>
-        <w:t>hordozhazó</w:t>
-      </w:r>
-      <w:proofErr w:type="spellEnd"/>
-      <w:r>
-        <w:t xml:space="preserve"> lesz. Az egyik legelterjedtebben használt JPA implementáció a </w:t>
-      </w:r>
-      <w:proofErr w:type="spellStart"/>
-      <w:r>
-        <w:t>Hibernate</w:t>
-      </w:r>
-      <w:proofErr w:type="spellEnd"/>
-      <w:r>
-        <w:t>, amit sok Java EE szerverhez mellékelve adnak.</w:t>
-      </w:r>
-    </w:p>
-    <w:p>
-      <w:r>
-        <w:t>Annak</w:t>
-      </w:r>
-      <w:r>
-        <w:t xml:space="preserve"> egyszerűsége és kis erőforrás igénye miatt </w:t>
-      </w:r>
-      <w:proofErr w:type="spellStart"/>
-      <w:r>
-        <w:t>HSQLDB-t</w:t>
-      </w:r>
-      <w:proofErr w:type="spellEnd"/>
-      <w:r>
-        <w:t xml:space="preserve"> használunk, </w:t>
-      </w:r>
-      <w:r>
-        <w:t xml:space="preserve">JPA implementációnak pedig a </w:t>
-      </w:r>
-      <w:proofErr w:type="spellStart"/>
-      <w:r>
-        <w:t>Hibernate-et</w:t>
-      </w:r>
-      <w:proofErr w:type="spellEnd"/>
-      <w:r>
-        <w:t xml:space="preserve"> választottuk</w:t>
-      </w:r>
-      <w:r>
-        <w:t>.</w:t>
-      </w:r>
-    </w:p>
-    <w:p>
-      <w:pPr>
-        <w:pStyle w:val="Cmsor3"/>
-      </w:pPr>
-      <w:proofErr w:type="spellStart"/>
-      <w:r>
-        <w:t>Enterprise</w:t>
-      </w:r>
-      <w:proofErr w:type="spellEnd"/>
-      <w:r>
-        <w:t xml:space="preserve"> Java </w:t>
-      </w:r>
-      <w:proofErr w:type="spellStart"/>
-      <w:r>
-        <w:t>Beans</w:t>
-      </w:r>
-      <w:proofErr w:type="spellEnd"/>
-    </w:p>
-    <w:p>
-      <w:r>
-        <w:t xml:space="preserve">Az </w:t>
-      </w:r>
-      <w:proofErr w:type="spellStart"/>
-      <w:r>
-        <w:t>Enterprise</w:t>
-      </w:r>
-      <w:proofErr w:type="spellEnd"/>
-      <w:r>
-        <w:t xml:space="preserve"> </w:t>
-      </w:r>
-      <w:proofErr w:type="spellStart"/>
-      <w:r>
-        <w:t>JavaBeans</w:t>
-      </w:r>
-      <w:proofErr w:type="spellEnd"/>
-      <w:r>
-        <w:t xml:space="preserve"> (EJB) specifikáció </w:t>
-      </w:r>
-      <w:proofErr w:type="spellStart"/>
-      <w:r>
-        <w:t>tranzaktált</w:t>
-      </w:r>
-      <w:proofErr w:type="spellEnd"/>
-      <w:r>
-        <w:t>, elosztott és biztonságos szerveroldali üzleti komponensek létrehozását teszi lehetővé rövid idő alatt.</w:t>
-      </w:r>
-    </w:p>
-    <w:p>
-      <w:r>
-        <w:lastRenderedPageBreak/>
-        <w:t xml:space="preserve">Ideális választás akkor, ha távoli gépről kell üzleti logikákat </w:t>
-      </w:r>
-      <w:proofErr w:type="gramStart"/>
-      <w:r>
-        <w:t>elérni</w:t>
-      </w:r>
-      <w:proofErr w:type="gramEnd"/>
-      <w:r>
-        <w:t xml:space="preserve"> és ha skálázható megoldást szeretnénk.</w:t>
-      </w:r>
-    </w:p>
-    <w:p>
-      <w:pPr>
-        <w:pStyle w:val="Cmsor3"/>
-      </w:pPr>
-      <w:r>
-        <w:t xml:space="preserve">Java </w:t>
-      </w:r>
-      <w:proofErr w:type="spellStart"/>
-      <w:r>
-        <w:t>Servlet</w:t>
-      </w:r>
-      <w:proofErr w:type="spellEnd"/>
-      <w:r>
-        <w:t xml:space="preserve"> </w:t>
-      </w:r>
-      <w:proofErr w:type="spellStart"/>
-      <w:r>
-        <w:t>Technology</w:t>
-      </w:r>
-      <w:proofErr w:type="spellEnd"/>
-    </w:p>
-    <w:p>
-      <w:r>
-        <w:t xml:space="preserve">A Java </w:t>
-      </w:r>
-      <w:proofErr w:type="spellStart"/>
-      <w:r>
-        <w:t>Servlet</w:t>
-      </w:r>
-      <w:proofErr w:type="spellEnd"/>
-      <w:r>
-        <w:t xml:space="preserve"> </w:t>
-      </w:r>
-      <w:proofErr w:type="spellStart"/>
-      <w:r>
-        <w:t>Technology</w:t>
-      </w:r>
-      <w:proofErr w:type="spellEnd"/>
-      <w:r>
-        <w:t xml:space="preserve"> egyszerű, konzisztens mechanizmust biztosít a fejlesztőknek egy web-szerver funkcionalitásának kibővítéséhez, valamint már meglévő üzleti rendszerek </w:t>
-      </w:r>
-      <w:r>
-        <w:t>eléréséhez</w:t>
-      </w:r>
-      <w:r>
-        <w:t>.</w:t>
-      </w:r>
-    </w:p>
-    <w:p>
-      <w:r>
-        <w:t xml:space="preserve">Ezt a technológiát csak érintőlegesen fogjuk használni arra, hogy a GWT számára biztosítson egy </w:t>
-      </w:r>
-      <w:proofErr w:type="spellStart"/>
-      <w:r>
-        <w:t>web-container-t</w:t>
-      </w:r>
-      <w:proofErr w:type="spellEnd"/>
-      <w:r>
-        <w:t>.</w:t>
-      </w:r>
-    </w:p>
-    <w:p>
-      <w:pPr>
-        <w:pStyle w:val="Cmsor3"/>
-      </w:pPr>
-      <w:proofErr w:type="spellStart"/>
-      <w:r>
-        <w:t>JBoss</w:t>
-      </w:r>
-      <w:proofErr w:type="spellEnd"/>
-    </w:p>
-    <w:p>
-      <w:r>
-        <w:t>A programot futtató Jav</w:t>
-      </w:r>
-      <w:r>
-        <w:t xml:space="preserve">a EE alkalmazásszerver a </w:t>
-      </w:r>
-      <w:proofErr w:type="spellStart"/>
-      <w:r>
-        <w:t>JBoss</w:t>
-      </w:r>
-      <w:proofErr w:type="spellEnd"/>
-      <w:r>
-        <w:t xml:space="preserve"> 5.1</w:t>
-      </w:r>
-      <w:r>
-        <w:t>.</w:t>
-      </w:r>
-      <w:r>
-        <w:t>0</w:t>
-      </w:r>
-      <w:r>
-        <w:t xml:space="preserve"> GA verziója. Konfigurálása elsőre nehézkesnek hat, mert rengeteg XML-t kell beállítani hozzá, de a fejlesztés gyorsan megy vele, az úgynevezett </w:t>
-      </w:r>
-      <w:proofErr w:type="spellStart"/>
-      <w:r>
-        <w:t>hot-deploy</w:t>
-      </w:r>
-      <w:proofErr w:type="spellEnd"/>
-      <w:r>
-        <w:t xml:space="preserve"> funkciója miatt: a telepítendő szerverkomponenseket elég egy könyvtárba bemásolni és azokat automatikusan elindítja.</w:t>
-      </w:r>
-    </w:p>
-    <w:p>
-      <w:r>
-        <w:t>Nyílt forráskódú, jól támogatott alkalmazásszerver.</w:t>
-      </w:r>
-    </w:p>
-    <w:p>
-      <w:pPr>
-        <w:pStyle w:val="Cmsor2"/>
-      </w:pPr>
-      <w:r>
-        <w:t>GWT</w:t>
-      </w:r>
-    </w:p>
-    <w:p>
-      <w:proofErr w:type="spellStart"/>
-      <w:r>
-        <w:t>Webportálok</w:t>
-      </w:r>
-      <w:proofErr w:type="spellEnd"/>
-      <w:r>
-        <w:t xml:space="preserve"> fejlesztésére kiválóan alkalmas a </w:t>
-      </w:r>
-      <w:proofErr w:type="spellStart"/>
-      <w:r>
-        <w:t>Google</w:t>
-      </w:r>
-      <w:proofErr w:type="spellEnd"/>
-      <w:r>
-        <w:t xml:space="preserve"> által fejlesztett </w:t>
-      </w:r>
-      <w:proofErr w:type="spellStart"/>
-      <w:r>
-        <w:t>Google</w:t>
-      </w:r>
-      <w:proofErr w:type="spellEnd"/>
-      <w:r>
-        <w:t xml:space="preserve"> Web </w:t>
-      </w:r>
-      <w:proofErr w:type="spellStart"/>
-      <w:r>
-        <w:t>Toolkit</w:t>
-      </w:r>
-      <w:proofErr w:type="spellEnd"/>
-      <w:r>
-        <w:t xml:space="preserve">. </w:t>
-      </w:r>
-      <w:r>
-        <w:t xml:space="preserve">Hatalmas előnye, hogy olyan módon teszi lehetővé a </w:t>
-      </w:r>
-      <w:proofErr w:type="spellStart"/>
-      <w:r>
-        <w:t>webalkalmazások</w:t>
-      </w:r>
-      <w:proofErr w:type="spellEnd"/>
-      <w:r>
-        <w:t xml:space="preserve"> fejlesztését, hogy a funkcionalitás Java nyelven implementálható, a kinézet pedig a </w:t>
-      </w:r>
-      <w:proofErr w:type="spellStart"/>
-      <w:r>
-        <w:t>webfejlesztők</w:t>
-      </w:r>
-      <w:proofErr w:type="spellEnd"/>
-      <w:r>
-        <w:t xml:space="preserve"> körében már megszokott </w:t>
-      </w:r>
-      <w:proofErr w:type="spellStart"/>
-      <w:r>
-        <w:t>CSS-ekkel</w:t>
-      </w:r>
-      <w:proofErr w:type="spellEnd"/>
-      <w:r>
-        <w:t xml:space="preserve"> alakítható. Alapelve, hogy a Java nyelven írt kódot lefordítja a böngészők által is támogatott JavaScript-re. Azzal, hogy a fejlesztés Java nyelven történik, a kód egyben robosztusabbá is válik.</w:t>
-      </w:r>
-    </w:p>
-    <w:p>
-      <w:r>
-        <w:t xml:space="preserve">Rendkívül jól használható </w:t>
-      </w:r>
-      <w:proofErr w:type="spellStart"/>
-      <w:r>
-        <w:t>Eclipse</w:t>
-      </w:r>
-      <w:proofErr w:type="spellEnd"/>
-      <w:r>
-        <w:t xml:space="preserve"> </w:t>
-      </w:r>
-      <w:proofErr w:type="spellStart"/>
-      <w:r>
-        <w:t>plugin</w:t>
-      </w:r>
-      <w:proofErr w:type="spellEnd"/>
-      <w:r>
-        <w:t xml:space="preserve"> készült a </w:t>
-      </w:r>
-      <w:proofErr w:type="spellStart"/>
-      <w:r>
-        <w:t>GWT-hez</w:t>
-      </w:r>
-      <w:proofErr w:type="spellEnd"/>
-      <w:r>
-        <w:t xml:space="preserve">, ami a fejlesztést még </w:t>
-      </w:r>
-      <w:proofErr w:type="spellStart"/>
-      <w:r>
-        <w:t>problémamentesebbé</w:t>
-      </w:r>
-      <w:proofErr w:type="spellEnd"/>
-      <w:r>
-        <w:t xml:space="preserve"> teszi. Ennek segítségével a kliens oldali kód is </w:t>
-      </w:r>
-      <w:proofErr w:type="spellStart"/>
-      <w:r>
-        <w:t>debug-olhatóvá</w:t>
-      </w:r>
-      <w:proofErr w:type="spellEnd"/>
-      <w:r>
-        <w:t xml:space="preserve"> válik, rengeteg időt és energiát megspórolva ezzel a fejlesztőknek.</w:t>
-      </w:r>
-    </w:p>
-    <w:p>
-      <w:pPr>
-        <w:pStyle w:val="Cmsor2"/>
-      </w:pPr>
-      <w:bookmarkStart w:id="0" w:name="_Toc248062578"/>
-      <w:r>
-        <w:t>Fejlesztőkörnyezet</w:t>
-      </w:r>
-      <w:bookmarkEnd w:id="0"/>
-    </w:p>
-    <w:p>
-      <w:pPr>
-        <w:pStyle w:val="Cmsor3"/>
-      </w:pPr>
-      <w:bookmarkStart w:id="1" w:name="_Toc248062579"/>
-      <w:proofErr w:type="spellStart"/>
-      <w:r>
-        <w:t>Eclipse</w:t>
-      </w:r>
-      <w:bookmarkEnd w:id="1"/>
-      <w:proofErr w:type="spellEnd"/>
-    </w:p>
-    <w:p>
-      <w:r>
-        <w:t xml:space="preserve">A kódot </w:t>
-      </w:r>
-      <w:proofErr w:type="spellStart"/>
-      <w:r>
-        <w:t>Eclipse</w:t>
-      </w:r>
-      <w:proofErr w:type="spellEnd"/>
-      <w:r>
-        <w:t xml:space="preserve"> 3.5 használatával </w:t>
-      </w:r>
-      <w:r>
-        <w:t>fejlesztjük</w:t>
-      </w:r>
-      <w:r>
-        <w:t>. Nagyon jól használható, elterjedt fejlesztőeszköz, rengeteg fejlesztést segítő funkcióval és kiegészítővel.</w:t>
-      </w:r>
-    </w:p>
-    <w:p>
-      <w:pPr>
-        <w:pStyle w:val="Cmsor3"/>
-      </w:pPr>
-      <w:bookmarkStart w:id="2" w:name="_Toc248062580"/>
-      <w:proofErr w:type="spellStart"/>
-      <w:r>
-        <w:t>Ant</w:t>
-      </w:r>
-      <w:bookmarkEnd w:id="2"/>
-      <w:proofErr w:type="spellEnd"/>
-    </w:p>
-    <w:p>
-      <w:r>
-        <w:t xml:space="preserve">A kód fejlesztése során a monoton ismétlődő feladatokat </w:t>
-      </w:r>
-      <w:proofErr w:type="spellStart"/>
-      <w:r>
-        <w:t>Ant</w:t>
-      </w:r>
-      <w:proofErr w:type="spellEnd"/>
-      <w:r>
-        <w:t xml:space="preserve"> 1</w:t>
-      </w:r>
-      <w:r>
-        <w:t>.7.0 segítségével automatizáljuk</w:t>
-      </w:r>
-      <w:r>
-        <w:t xml:space="preserve">. Ilyenek például a kód fordítása és </w:t>
-      </w:r>
-      <w:proofErr w:type="spellStart"/>
-      <w:r>
-        <w:t>release-elése</w:t>
-      </w:r>
-      <w:proofErr w:type="spellEnd"/>
-      <w:r>
-        <w:t>, szerverre telepíthető formába hozása.</w:t>
-      </w:r>
-    </w:p>
-    <w:p>
-      <w:pPr>
-        <w:pStyle w:val="Cmsor3"/>
-      </w:pPr>
-      <w:bookmarkStart w:id="3" w:name="_Toc248062581"/>
-      <w:proofErr w:type="spellStart"/>
-      <w:r>
-        <w:t>Hibernate</w:t>
-      </w:r>
-      <w:proofErr w:type="spellEnd"/>
-      <w:r>
-        <w:t xml:space="preserve"> </w:t>
-      </w:r>
-      <w:proofErr w:type="spellStart"/>
-      <w:r>
-        <w:t>Tools</w:t>
-      </w:r>
-      <w:bookmarkEnd w:id="3"/>
-      <w:proofErr w:type="spellEnd"/>
-    </w:p>
-    <w:p>
-      <w:r>
-        <w:t>Az üzleti logika része az adatok bizonyos feltételek szerinti prezentálása, lekérdezése, kinyerése. Ehhez különböző JPA lekérdezéseket kell írni, amiket tesztelni kell.</w:t>
-      </w:r>
-    </w:p>
-    <w:p>
-      <w:r>
-        <w:t xml:space="preserve">A </w:t>
-      </w:r>
-      <w:proofErr w:type="spellStart"/>
-      <w:r>
-        <w:t>Hibernate</w:t>
-      </w:r>
-      <w:proofErr w:type="spellEnd"/>
-      <w:r>
-        <w:t xml:space="preserve"> </w:t>
-      </w:r>
-      <w:proofErr w:type="spellStart"/>
-      <w:r>
-        <w:t>Tools</w:t>
-      </w:r>
-      <w:proofErr w:type="spellEnd"/>
-      <w:r>
-        <w:t xml:space="preserve"> egy </w:t>
-      </w:r>
-      <w:proofErr w:type="spellStart"/>
-      <w:r>
-        <w:t>Eclipse</w:t>
-      </w:r>
-      <w:proofErr w:type="spellEnd"/>
-      <w:r>
-        <w:t xml:space="preserve"> </w:t>
-      </w:r>
-      <w:proofErr w:type="spellStart"/>
-      <w:r>
-        <w:t>plugin</w:t>
-      </w:r>
-      <w:proofErr w:type="spellEnd"/>
-      <w:r>
-        <w:t xml:space="preserve">, amivel JPA lekérdezések futtathatóak, valamint JPA specifikus feladatok futtathatóak, </w:t>
-      </w:r>
-      <w:proofErr w:type="spellStart"/>
-      <w:r>
-        <w:t>pl</w:t>
-      </w:r>
-      <w:proofErr w:type="spellEnd"/>
-      <w:r>
-        <w:t xml:space="preserve"> a séma exportálása adatbázisba az entitások alapján.</w:t>
-      </w:r>
-    </w:p>
-    <w:p>
-      <w:pPr>
         <w:pStyle w:val="Cmsor1"/>
       </w:pPr>
       <w:r>
-        <w:lastRenderedPageBreak/>
         <w:t>Funkcionalitás</w:t>
       </w:r>
     </w:p>
@@ -1284,6 +1587,7 @@
         <w:pStyle w:val="Cmsor2"/>
       </w:pPr>
       <w:r>
+        <w:lastRenderedPageBreak/>
         <w:t>Szoftver interfészek</w:t>
       </w:r>
     </w:p>
@@ -1971,7 +2275,6 @@
               <w:rPr>
                 <w:rStyle w:val="Kvetelmny"/>
               </w:rPr>
-              <w:lastRenderedPageBreak/>
               <w:t>SP-1</w:t>
             </w:r>
             <w:r>
@@ -2464,6 +2767,119 @@
       </w:pPr>
     </w:lvl>
   </w:abstractNum>
+  <w:abstractNum w:abstractNumId="3">
+    <w:nsid w:val="6EDD6BB9"/>
+    <w:multiLevelType w:val="hybridMultilevel"/>
+    <w:tmpl w:val="B0924368"/>
+    <w:lvl w:ilvl="0" w:tplc="040E0001">
+      <w:start w:val="1"/>
+      <w:numFmt w:val="bullet"/>
+      <w:lvlText w:val=""/>
+      <w:lvlJc w:val="left"/>
+      <w:pPr>
+        <w:ind w:left="720" w:hanging="360"/>
+      </w:pPr>
+      <w:rPr>
+        <w:rFonts w:ascii="Symbol" w:hAnsi="Symbol" w:hint="default"/>
+      </w:rPr>
+    </w:lvl>
+    <w:lvl w:ilvl="1" w:tplc="040E0003" w:tentative="1">
+      <w:start w:val="1"/>
+      <w:numFmt w:val="bullet"/>
+      <w:lvlText w:val="o"/>
+      <w:lvlJc w:val="left"/>
+      <w:pPr>
+        <w:ind w:left="1440" w:hanging="360"/>
+      </w:pPr>
+      <w:rPr>
+        <w:rFonts w:ascii="Courier New" w:hAnsi="Courier New" w:cs="Courier New" w:hint="default"/>
+      </w:rPr>
+    </w:lvl>
+    <w:lvl w:ilvl="2" w:tplc="040E0005" w:tentative="1">
+      <w:start w:val="1"/>
+      <w:numFmt w:val="bullet"/>
+      <w:lvlText w:val=""/>
+      <w:lvlJc w:val="left"/>
+      <w:pPr>
+        <w:ind w:left="2160" w:hanging="360"/>
+      </w:pPr>
+      <w:rPr>
+        <w:rFonts w:ascii="Wingdings" w:hAnsi="Wingdings" w:hint="default"/>
+      </w:rPr>
+    </w:lvl>
+    <w:lvl w:ilvl="3" w:tplc="040E0001" w:tentative="1">
+      <w:start w:val="1"/>
+      <w:numFmt w:val="bullet"/>
+      <w:lvlText w:val=""/>
+      <w:lvlJc w:val="left"/>
+      <w:pPr>
+        <w:ind w:left="2880" w:hanging="360"/>
+      </w:pPr>
+      <w:rPr>
+        <w:rFonts w:ascii="Symbol" w:hAnsi="Symbol" w:hint="default"/>
+      </w:rPr>
+    </w:lvl>
+    <w:lvl w:ilvl="4" w:tplc="040E0003" w:tentative="1">
+      <w:start w:val="1"/>
+      <w:numFmt w:val="bullet"/>
+      <w:lvlText w:val="o"/>
+      <w:lvlJc w:val="left"/>
+      <w:pPr>
+        <w:ind w:left="3600" w:hanging="360"/>
+      </w:pPr>
+      <w:rPr>
+        <w:rFonts w:ascii="Courier New" w:hAnsi="Courier New" w:cs="Courier New" w:hint="default"/>
+      </w:rPr>
+    </w:lvl>
+    <w:lvl w:ilvl="5" w:tplc="040E0005" w:tentative="1">
+      <w:start w:val="1"/>
+      <w:numFmt w:val="bullet"/>
+      <w:lvlText w:val=""/>
+      <w:lvlJc w:val="left"/>
+      <w:pPr>
+        <w:ind w:left="4320" w:hanging="360"/>
+      </w:pPr>
+      <w:rPr>
+        <w:rFonts w:ascii="Wingdings" w:hAnsi="Wingdings" w:hint="default"/>
+      </w:rPr>
+    </w:lvl>
+    <w:lvl w:ilvl="6" w:tplc="040E0001" w:tentative="1">
+      <w:start w:val="1"/>
+      <w:numFmt w:val="bullet"/>
+      <w:lvlText w:val=""/>
+      <w:lvlJc w:val="left"/>
+      <w:pPr>
+        <w:ind w:left="5040" w:hanging="360"/>
+      </w:pPr>
+      <w:rPr>
+        <w:rFonts w:ascii="Symbol" w:hAnsi="Symbol" w:hint="default"/>
+      </w:rPr>
+    </w:lvl>
+    <w:lvl w:ilvl="7" w:tplc="040E0003" w:tentative="1">
+      <w:start w:val="1"/>
+      <w:numFmt w:val="bullet"/>
+      <w:lvlText w:val="o"/>
+      <w:lvlJc w:val="left"/>
+      <w:pPr>
+        <w:ind w:left="5760" w:hanging="360"/>
+      </w:pPr>
+      <w:rPr>
+        <w:rFonts w:ascii="Courier New" w:hAnsi="Courier New" w:cs="Courier New" w:hint="default"/>
+      </w:rPr>
+    </w:lvl>
+    <w:lvl w:ilvl="8" w:tplc="040E0005" w:tentative="1">
+      <w:start w:val="1"/>
+      <w:numFmt w:val="bullet"/>
+      <w:lvlText w:val=""/>
+      <w:lvlJc w:val="left"/>
+      <w:pPr>
+        <w:ind w:left="6480" w:hanging="360"/>
+      </w:pPr>
+      <w:rPr>
+        <w:rFonts w:ascii="Wingdings" w:hAnsi="Wingdings" w:hint="default"/>
+      </w:rPr>
+    </w:lvl>
+  </w:abstractNum>
   <w:num w:numId="1">
     <w:abstractNumId w:val="1"/>
   </w:num>
@@ -2472,6 +2888,9 @@
   </w:num>
   <w:num w:numId="3">
     <w:abstractNumId w:val="2"/>
+  </w:num>
+  <w:num w:numId="4">
+    <w:abstractNumId w:val="3"/>
   </w:num>
 </w:numbering>
 </file>
@@ -2727,7 +3146,6 @@
     <w:next w:val="Norml"/>
     <w:link w:val="Cmsor4Char"/>
     <w:uiPriority w:val="9"/>
-    <w:semiHidden/>
     <w:unhideWhenUsed/>
     <w:qFormat/>
     <w:rsid w:val="00352570"/>
@@ -3036,7 +3454,6 @@
     <w:basedOn w:val="Bekezdsalapbettpusa"/>
     <w:link w:val="Cmsor4"/>
     <w:uiPriority w:val="9"/>
-    <w:semiHidden/>
     <w:rsid w:val="00352570"/>
     <w:rPr>
       <w:rFonts w:asciiTheme="majorHAnsi" w:eastAsiaTheme="majorEastAsia" w:hAnsiTheme="majorHAnsi" w:cstheme="majorBidi"/>
@@ -3115,6 +3532,17 @@
       <w:color w:val="404040" w:themeColor="text1" w:themeTint="BF"/>
       <w:sz w:val="20"/>
       <w:szCs w:val="20"/>
+    </w:rPr>
+  </w:style>
+  <w:style w:type="character" w:styleId="Hiperhivatkozs">
+    <w:name w:val="Hyperlink"/>
+    <w:basedOn w:val="Bekezdsalapbettpusa"/>
+    <w:uiPriority w:val="99"/>
+    <w:unhideWhenUsed/>
+    <w:rsid w:val="00276506"/>
+    <w:rPr>
+      <w:color w:val="0000FF" w:themeColor="hyperlink"/>
+      <w:u w:val="single"/>
     </w:rPr>
   </w:style>
 </w:styles>
@@ -3408,7 +3836,7 @@
 </file>
 
 <file path=customXml/itemProps1.xml><?xml version="1.0" encoding="utf-8"?>
-<ds:datastoreItem xmlns:ds="http://schemas.openxmlformats.org/officeDocument/2006/customXml" ds:itemID="{F68437F2-86B0-4799-95EC-A6700E2D6BA9}">
+<ds:datastoreItem xmlns:ds="http://schemas.openxmlformats.org/officeDocument/2006/customXml" ds:itemID="{DAB48CBE-3CF3-4C73-A33C-6C6A562106A0}">
   <ds:schemaRefs>
     <ds:schemaRef ds:uri="http://schemas.openxmlformats.org/officeDocument/2006/bibliography"/>
   </ds:schemaRefs>

</xml_diff>